<commit_message>
[Task-002] - Template doc
Signed-off-by: IsmaelGata <isgatdor@alum.us.es>
</commit_message>
<xml_diff>
--- a/reports/Group/02 Requirements - Group.docx
+++ b/reports/Group/02 Requirements - Group.docx
@@ -59,8 +59,8 @@
         <w:tblLook w:val="0600" w:firstRow="0" w:lastRow="0" w:firstColumn="0" w:lastColumn="0" w:noHBand="1" w:noVBand="1"/>
       </w:tblPr>
       <w:tblGrid>
-        <w:gridCol w:w="4282"/>
-        <w:gridCol w:w="4222"/>
+        <w:gridCol w:w="4268"/>
+        <w:gridCol w:w="4236"/>
       </w:tblGrid>
       <w:tr>
         <w:tc>
@@ -217,7 +217,13 @@
                   <w:rPr>
                     <w:rFonts w:asciiTheme="majorHAnsi" w:hAnsiTheme="majorHAnsi" w:cstheme="majorHAnsi"/>
                   </w:rPr>
-                  <w:t xml:space="preserve"> https://github.com/IsmaelGata/Acme-Software-Factory.git</w:t>
+                  <w:t xml:space="preserve"> https://github.com/DP2-2024-C1-029/Acme-Software-Factory.git</w:t>
+                </w:r>
+                <w:r>
+                  <w:rPr>
+                    <w:rFonts w:asciiTheme="majorHAnsi" w:hAnsiTheme="majorHAnsi" w:cstheme="majorHAnsi"/>
+                  </w:rPr>
+                  <w:t xml:space="preserve"> </w:t>
                 </w:r>
               </w:sdtContent>
             </w:sdt>
@@ -367,12 +373,14 @@
                   </w:rPr>
                   <w:t xml:space="preserve"> </w:t>
                 </w:r>
+                <w:proofErr w:type="spellStart"/>
                 <w:r>
                   <w:rPr>
                     <w:rFonts w:asciiTheme="majorHAnsi" w:hAnsiTheme="majorHAnsi" w:cstheme="majorHAnsi"/>
                   </w:rPr>
                   <w:t>ismgatdor</w:t>
                 </w:r>
+                <w:proofErr w:type="spellEnd"/>
                 <w:r>
                   <w:rPr>
                     <w:rFonts w:asciiTheme="majorHAnsi" w:hAnsiTheme="majorHAnsi" w:cstheme="majorHAnsi"/>
@@ -668,8 +676,16 @@
                   <w:rPr>
                     <w:rFonts w:asciiTheme="majorHAnsi" w:hAnsiTheme="majorHAnsi" w:cstheme="majorHAnsi"/>
                   </w:rPr>
-                  <w:t xml:space="preserve"> Davgodfer</w:t>
+                  <w:t xml:space="preserve"> </w:t>
                 </w:r>
+                <w:proofErr w:type="spellStart"/>
+                <w:r>
+                  <w:rPr>
+                    <w:rFonts w:asciiTheme="majorHAnsi" w:hAnsiTheme="majorHAnsi" w:cstheme="majorHAnsi"/>
+                  </w:rPr>
+                  <w:t>Davgodfer</w:t>
+                </w:r>
+                <w:proofErr w:type="spellEnd"/>
                 <w:r>
                   <w:rPr>
                     <w:rFonts w:asciiTheme="majorHAnsi" w:hAnsiTheme="majorHAnsi" w:cstheme="majorHAnsi"/>
@@ -952,7 +968,21 @@
                   <w:rPr>
                     <w:rFonts w:asciiTheme="majorHAnsi" w:hAnsiTheme="majorHAnsi" w:cstheme="majorHAnsi"/>
                   </w:rPr>
-                  <w:t xml:space="preserve"> juagombor </w:t>
+                  <w:t xml:space="preserve"> </w:t>
+                </w:r>
+                <w:proofErr w:type="spellStart"/>
+                <w:r>
+                  <w:rPr>
+                    <w:rFonts w:asciiTheme="majorHAnsi" w:hAnsiTheme="majorHAnsi" w:cstheme="majorHAnsi"/>
+                  </w:rPr>
+                  <w:t>juagombor</w:t>
+                </w:r>
+                <w:proofErr w:type="spellEnd"/>
+                <w:r>
+                  <w:rPr>
+                    <w:rFonts w:asciiTheme="majorHAnsi" w:hAnsiTheme="majorHAnsi" w:cstheme="majorHAnsi"/>
+                  </w:rPr>
+                  <w:t xml:space="preserve"> </w:t>
                 </w:r>
               </w:sdtContent>
             </w:sdt>
@@ -1224,8 +1254,16 @@
                   <w:rPr>
                     <w:rFonts w:asciiTheme="majorHAnsi" w:hAnsiTheme="majorHAnsi" w:cstheme="majorHAnsi"/>
                   </w:rPr>
-                  <w:t xml:space="preserve"> josporhue</w:t>
+                  <w:t xml:space="preserve"> </w:t>
                 </w:r>
+                <w:proofErr w:type="spellStart"/>
+                <w:r>
+                  <w:rPr>
+                    <w:rFonts w:asciiTheme="majorHAnsi" w:hAnsiTheme="majorHAnsi" w:cstheme="majorHAnsi"/>
+                  </w:rPr>
+                  <w:t>josporhue</w:t>
+                </w:r>
+                <w:proofErr w:type="spellEnd"/>
                 <w:r>
                   <w:rPr>
                     <w:rFonts w:asciiTheme="majorHAnsi" w:hAnsiTheme="majorHAnsi" w:cstheme="majorHAnsi"/>
@@ -1517,8 +1555,16 @@
                   <w:rPr>
                     <w:rFonts w:asciiTheme="majorHAnsi" w:hAnsiTheme="majorHAnsi" w:cstheme="majorHAnsi"/>
                   </w:rPr>
-                  <w:t xml:space="preserve"> jaivarcac</w:t>
+                  <w:t xml:space="preserve"> </w:t>
                 </w:r>
+                <w:proofErr w:type="spellStart"/>
+                <w:r>
+                  <w:rPr>
+                    <w:rFonts w:asciiTheme="majorHAnsi" w:hAnsiTheme="majorHAnsi" w:cstheme="majorHAnsi"/>
+                  </w:rPr>
+                  <w:t>jaivarcac</w:t>
+                </w:r>
+                <w:proofErr w:type="spellEnd"/>
                 <w:r>
                   <w:rPr>
                     <w:rFonts w:asciiTheme="majorHAnsi" w:hAnsiTheme="majorHAnsi" w:cstheme="majorHAnsi"/>
@@ -9811,6 +9857,7 @@
     <w:rsidRoot w:val="006B2BEC"/>
     <w:rsid w:val="00350EAB"/>
     <w:rsid w:val="006B2BEC"/>
+    <w:rsid w:val="00A823F0"/>
   </w:rsids>
   <m:mathPr>
     <m:mathFont m:val="Cambria Math"/>

</xml_diff>

<commit_message>
[Task-002] - Chareting report
Signed-off-by: IsmaelGata <isgatdor@alum.us.es>
</commit_message>
<xml_diff>
--- a/reports/Group/02 Requirements - Group.docx
+++ b/reports/Group/02 Requirements - Group.docx
@@ -1811,6 +1811,12 @@
                   <w:rPr>
                     <w:rFonts w:asciiTheme="majorHAnsi" w:hAnsiTheme="majorHAnsi" w:cstheme="majorHAnsi"/>
                   </w:rPr>
+                  <w:t xml:space="preserve">Sevilla </w:t>
+                </w:r>
+                <w:r>
+                  <w:rPr>
+                    <w:rFonts w:asciiTheme="majorHAnsi" w:hAnsiTheme="majorHAnsi" w:cstheme="majorHAnsi"/>
+                  </w:rPr>
                   <w:t>02/16</w:t>
                 </w:r>
                 <w:r>
@@ -2093,7 +2099,19 @@
             <w:rPr>
               <w:rFonts w:asciiTheme="majorHAnsi" w:hAnsiTheme="majorHAnsi" w:cstheme="majorHAnsi"/>
             </w:rPr>
-            <w:t xml:space="preserve">    </w:t>
+            <w:t xml:space="preserve"> </w:t>
+          </w:r>
+          <w:r>
+            <w:rPr>
+              <w:rFonts w:asciiTheme="majorHAnsi" w:hAnsiTheme="majorHAnsi" w:cstheme="majorHAnsi"/>
+            </w:rPr>
+            <w:t>X</w:t>
+          </w:r>
+          <w:r>
+            <w:rPr>
+              <w:rFonts w:asciiTheme="majorHAnsi" w:hAnsiTheme="majorHAnsi" w:cstheme="majorHAnsi"/>
+            </w:rPr>
+            <w:t xml:space="preserve">  </w:t>
           </w:r>
         </w:sdtContent>
       </w:sdt>
@@ -2147,7 +2165,19 @@
             <w:rPr>
               <w:rFonts w:asciiTheme="majorHAnsi" w:hAnsiTheme="majorHAnsi" w:cstheme="majorHAnsi"/>
             </w:rPr>
-            <w:t xml:space="preserve">    </w:t>
+            <w:t xml:space="preserve"> </w:t>
+          </w:r>
+          <w:r>
+            <w:rPr>
+              <w:rFonts w:asciiTheme="majorHAnsi" w:hAnsiTheme="majorHAnsi" w:cstheme="majorHAnsi"/>
+            </w:rPr>
+            <w:t>X</w:t>
+          </w:r>
+          <w:r>
+            <w:rPr>
+              <w:rFonts w:asciiTheme="majorHAnsi" w:hAnsiTheme="majorHAnsi" w:cstheme="majorHAnsi"/>
+            </w:rPr>
+            <w:t xml:space="preserve">  </w:t>
           </w:r>
         </w:sdtContent>
       </w:sdt>
@@ -4262,7 +4292,21 @@
               <w:rFonts w:asciiTheme="majorHAnsi" w:hAnsiTheme="majorHAnsi" w:cstheme="majorHAnsi"/>
               <w:lang w:val="en-GB"/>
             </w:rPr>
-            <w:t xml:space="preserve">    </w:t>
+            <w:t xml:space="preserve"> </w:t>
+          </w:r>
+          <w:r>
+            <w:rPr>
+              <w:rFonts w:asciiTheme="majorHAnsi" w:hAnsiTheme="majorHAnsi" w:cstheme="majorHAnsi"/>
+              <w:lang w:val="en-GB"/>
+            </w:rPr>
+            <w:t>X</w:t>
+          </w:r>
+          <w:r>
+            <w:rPr>
+              <w:rFonts w:asciiTheme="majorHAnsi" w:hAnsiTheme="majorHAnsi" w:cstheme="majorHAnsi"/>
+              <w:lang w:val="en-GB"/>
+            </w:rPr>
+            <w:t xml:space="preserve">  </w:t>
           </w:r>
         </w:sdtContent>
       </w:sdt>
@@ -4385,7 +4429,19 @@
             <w:rPr>
               <w:rFonts w:asciiTheme="majorHAnsi" w:hAnsiTheme="majorHAnsi" w:cstheme="majorHAnsi"/>
             </w:rPr>
-            <w:t xml:space="preserve">    </w:t>
+            <w:t xml:space="preserve"> </w:t>
+          </w:r>
+          <w:r>
+            <w:rPr>
+              <w:rFonts w:asciiTheme="majorHAnsi" w:hAnsiTheme="majorHAnsi" w:cstheme="majorHAnsi"/>
+            </w:rPr>
+            <w:t>X</w:t>
+          </w:r>
+          <w:r>
+            <w:rPr>
+              <w:rFonts w:asciiTheme="majorHAnsi" w:hAnsiTheme="majorHAnsi" w:cstheme="majorHAnsi"/>
+            </w:rPr>
+            <w:t xml:space="preserve">  </w:t>
           </w:r>
         </w:sdtContent>
       </w:sdt>
@@ -4440,7 +4496,21 @@
               <w:rFonts w:asciiTheme="majorHAnsi" w:hAnsiTheme="majorHAnsi" w:cstheme="majorHAnsi"/>
               <w:lang w:val="en-GB"/>
             </w:rPr>
-            <w:t xml:space="preserve">    </w:t>
+            <w:t xml:space="preserve"> </w:t>
+          </w:r>
+          <w:r>
+            <w:rPr>
+              <w:rFonts w:asciiTheme="majorHAnsi" w:hAnsiTheme="majorHAnsi" w:cstheme="majorHAnsi"/>
+              <w:lang w:val="en-GB"/>
+            </w:rPr>
+            <w:t>X</w:t>
+          </w:r>
+          <w:r>
+            <w:rPr>
+              <w:rFonts w:asciiTheme="majorHAnsi" w:hAnsiTheme="majorHAnsi" w:cstheme="majorHAnsi"/>
+              <w:lang w:val="en-GB"/>
+            </w:rPr>
+            <w:t xml:space="preserve">  </w:t>
           </w:r>
         </w:sdtContent>
       </w:sdt>
@@ -4493,7 +4563,19 @@
             <w:rPr>
               <w:rFonts w:asciiTheme="majorHAnsi" w:hAnsiTheme="majorHAnsi" w:cstheme="majorHAnsi"/>
             </w:rPr>
-            <w:t xml:space="preserve">    </w:t>
+            <w:t xml:space="preserve"> </w:t>
+          </w:r>
+          <w:r>
+            <w:rPr>
+              <w:rFonts w:asciiTheme="majorHAnsi" w:hAnsiTheme="majorHAnsi" w:cstheme="majorHAnsi"/>
+            </w:rPr>
+            <w:t>X</w:t>
+          </w:r>
+          <w:r>
+            <w:rPr>
+              <w:rFonts w:asciiTheme="majorHAnsi" w:hAnsiTheme="majorHAnsi" w:cstheme="majorHAnsi"/>
+            </w:rPr>
+            <w:t xml:space="preserve">  </w:t>
           </w:r>
         </w:sdtContent>
       </w:sdt>
@@ -4546,7 +4628,19 @@
             <w:rPr>
               <w:rFonts w:asciiTheme="majorHAnsi" w:hAnsiTheme="majorHAnsi" w:cstheme="majorHAnsi"/>
             </w:rPr>
-            <w:t xml:space="preserve">    </w:t>
+            <w:t xml:space="preserve"> </w:t>
+          </w:r>
+          <w:r>
+            <w:rPr>
+              <w:rFonts w:asciiTheme="majorHAnsi" w:hAnsiTheme="majorHAnsi" w:cstheme="majorHAnsi"/>
+            </w:rPr>
+            <w:t>X</w:t>
+          </w:r>
+          <w:r>
+            <w:rPr>
+              <w:rFonts w:asciiTheme="majorHAnsi" w:hAnsiTheme="majorHAnsi" w:cstheme="majorHAnsi"/>
+            </w:rPr>
+            <w:t xml:space="preserve">  </w:t>
           </w:r>
         </w:sdtContent>
       </w:sdt>
@@ -4599,7 +4693,19 @@
             <w:rPr>
               <w:rFonts w:asciiTheme="majorHAnsi" w:hAnsiTheme="majorHAnsi" w:cstheme="majorHAnsi"/>
             </w:rPr>
-            <w:t xml:space="preserve">    </w:t>
+            <w:t xml:space="preserve"> </w:t>
+          </w:r>
+          <w:r>
+            <w:rPr>
+              <w:rFonts w:asciiTheme="majorHAnsi" w:hAnsiTheme="majorHAnsi" w:cstheme="majorHAnsi"/>
+            </w:rPr>
+            <w:t xml:space="preserve">X </w:t>
+          </w:r>
+          <w:r>
+            <w:rPr>
+              <w:rFonts w:asciiTheme="majorHAnsi" w:hAnsiTheme="majorHAnsi" w:cstheme="majorHAnsi"/>
+            </w:rPr>
+            <w:t xml:space="preserve"> </w:t>
           </w:r>
         </w:sdtContent>
       </w:sdt>
@@ -9857,6 +9963,7 @@
     <w:rsidRoot w:val="006B2BEC"/>
     <w:rsid w:val="00350EAB"/>
     <w:rsid w:val="006B2BEC"/>
+    <w:rsid w:val="00815F55"/>
     <w:rsid w:val="00A823F0"/>
   </w:rsids>
   <m:mathPr>

</xml_diff>

<commit_message>
- Correcciones - UML Student 1 - UML Group sin finalizar
Signed-off-by: IsmaelGata <isgatdor@alum.us.es>
</commit_message>
<xml_diff>
--- a/reports/Group/02 Requirements - Group.docx
+++ b/reports/Group/02 Requirements - Group.docx
@@ -373,14 +373,12 @@
                   </w:rPr>
                   <w:t xml:space="preserve"> </w:t>
                 </w:r>
-                <w:proofErr w:type="spellStart"/>
                 <w:r>
                   <w:rPr>
                     <w:rFonts w:asciiTheme="majorHAnsi" w:hAnsiTheme="majorHAnsi" w:cstheme="majorHAnsi"/>
                   </w:rPr>
                   <w:t>ismgatdor</w:t>
                 </w:r>
-                <w:proofErr w:type="spellEnd"/>
                 <w:r>
                   <w:rPr>
                     <w:rFonts w:asciiTheme="majorHAnsi" w:hAnsiTheme="majorHAnsi" w:cstheme="majorHAnsi"/>
@@ -676,16 +674,8 @@
                   <w:rPr>
                     <w:rFonts w:asciiTheme="majorHAnsi" w:hAnsiTheme="majorHAnsi" w:cstheme="majorHAnsi"/>
                   </w:rPr>
-                  <w:t xml:space="preserve"> </w:t>
+                  <w:t xml:space="preserve"> Davgodfer</w:t>
                 </w:r>
-                <w:proofErr w:type="spellStart"/>
-                <w:r>
-                  <w:rPr>
-                    <w:rFonts w:asciiTheme="majorHAnsi" w:hAnsiTheme="majorHAnsi" w:cstheme="majorHAnsi"/>
-                  </w:rPr>
-                  <w:t>Davgodfer</w:t>
-                </w:r>
-                <w:proofErr w:type="spellEnd"/>
                 <w:r>
                   <w:rPr>
                     <w:rFonts w:asciiTheme="majorHAnsi" w:hAnsiTheme="majorHAnsi" w:cstheme="majorHAnsi"/>
@@ -968,21 +958,7 @@
                   <w:rPr>
                     <w:rFonts w:asciiTheme="majorHAnsi" w:hAnsiTheme="majorHAnsi" w:cstheme="majorHAnsi"/>
                   </w:rPr>
-                  <w:t xml:space="preserve"> </w:t>
-                </w:r>
-                <w:proofErr w:type="spellStart"/>
-                <w:r>
-                  <w:rPr>
-                    <w:rFonts w:asciiTheme="majorHAnsi" w:hAnsiTheme="majorHAnsi" w:cstheme="majorHAnsi"/>
-                  </w:rPr>
-                  <w:t>juagombor</w:t>
-                </w:r>
-                <w:proofErr w:type="spellEnd"/>
-                <w:r>
-                  <w:rPr>
-                    <w:rFonts w:asciiTheme="majorHAnsi" w:hAnsiTheme="majorHAnsi" w:cstheme="majorHAnsi"/>
-                  </w:rPr>
-                  <w:t xml:space="preserve"> </w:t>
+                  <w:t xml:space="preserve"> juagombor </w:t>
                 </w:r>
               </w:sdtContent>
             </w:sdt>
@@ -1254,16 +1230,8 @@
                   <w:rPr>
                     <w:rFonts w:asciiTheme="majorHAnsi" w:hAnsiTheme="majorHAnsi" w:cstheme="majorHAnsi"/>
                   </w:rPr>
-                  <w:t xml:space="preserve"> </w:t>
+                  <w:t xml:space="preserve"> josporhue</w:t>
                 </w:r>
-                <w:proofErr w:type="spellStart"/>
-                <w:r>
-                  <w:rPr>
-                    <w:rFonts w:asciiTheme="majorHAnsi" w:hAnsiTheme="majorHAnsi" w:cstheme="majorHAnsi"/>
-                  </w:rPr>
-                  <w:t>josporhue</w:t>
-                </w:r>
-                <w:proofErr w:type="spellEnd"/>
                 <w:r>
                   <w:rPr>
                     <w:rFonts w:asciiTheme="majorHAnsi" w:hAnsiTheme="majorHAnsi" w:cstheme="majorHAnsi"/>
@@ -1555,16 +1523,8 @@
                   <w:rPr>
                     <w:rFonts w:asciiTheme="majorHAnsi" w:hAnsiTheme="majorHAnsi" w:cstheme="majorHAnsi"/>
                   </w:rPr>
-                  <w:t xml:space="preserve"> </w:t>
+                  <w:t xml:space="preserve"> jaivarcac</w:t>
                 </w:r>
-                <w:proofErr w:type="spellStart"/>
-                <w:r>
-                  <w:rPr>
-                    <w:rFonts w:asciiTheme="majorHAnsi" w:hAnsiTheme="majorHAnsi" w:cstheme="majorHAnsi"/>
-                  </w:rPr>
-                  <w:t>jaivarcac</w:t>
-                </w:r>
-                <w:proofErr w:type="spellEnd"/>
                 <w:r>
                   <w:rPr>
                     <w:rFonts w:asciiTheme="majorHAnsi" w:hAnsiTheme="majorHAnsi" w:cstheme="majorHAnsi"/>
@@ -1817,7 +1777,25 @@
                   <w:rPr>
                     <w:rFonts w:asciiTheme="majorHAnsi" w:hAnsiTheme="majorHAnsi" w:cstheme="majorHAnsi"/>
                   </w:rPr>
-                  <w:t>02/16</w:t>
+                  <w:t>0</w:t>
+                </w:r>
+                <w:r>
+                  <w:rPr>
+                    <w:rFonts w:asciiTheme="majorHAnsi" w:hAnsiTheme="majorHAnsi" w:cstheme="majorHAnsi"/>
+                  </w:rPr>
+                  <w:t>3</w:t>
+                </w:r>
+                <w:r>
+                  <w:rPr>
+                    <w:rFonts w:asciiTheme="majorHAnsi" w:hAnsiTheme="majorHAnsi" w:cstheme="majorHAnsi"/>
+                  </w:rPr>
+                  <w:t>/</w:t>
+                </w:r>
+                <w:r>
+                  <w:rPr>
+                    <w:rFonts w:asciiTheme="majorHAnsi" w:hAnsiTheme="majorHAnsi" w:cstheme="majorHAnsi"/>
+                  </w:rPr>
+                  <w:t>07</w:t>
                 </w:r>
                 <w:r>
                   <w:rPr>
@@ -2378,7 +2356,19 @@
             <w:rPr>
               <w:rFonts w:asciiTheme="majorHAnsi" w:hAnsiTheme="majorHAnsi" w:cstheme="majorHAnsi"/>
             </w:rPr>
-            <w:t xml:space="preserve">    </w:t>
+            <w:t xml:space="preserve"> </w:t>
+          </w:r>
+          <w:r>
+            <w:rPr>
+              <w:rFonts w:asciiTheme="majorHAnsi" w:hAnsiTheme="majorHAnsi" w:cstheme="majorHAnsi"/>
+            </w:rPr>
+            <w:t>X</w:t>
+          </w:r>
+          <w:r>
+            <w:rPr>
+              <w:rFonts w:asciiTheme="majorHAnsi" w:hAnsiTheme="majorHAnsi" w:cstheme="majorHAnsi"/>
+            </w:rPr>
+            <w:t xml:space="preserve"> </w:t>
           </w:r>
         </w:sdtContent>
       </w:sdt>
@@ -2542,7 +2532,19 @@
             <w:rPr>
               <w:rFonts w:asciiTheme="majorHAnsi" w:hAnsiTheme="majorHAnsi" w:cstheme="majorHAnsi"/>
             </w:rPr>
-            <w:t xml:space="preserve">    </w:t>
+            <w:t xml:space="preserve"> </w:t>
+          </w:r>
+          <w:r>
+            <w:rPr>
+              <w:rFonts w:asciiTheme="majorHAnsi" w:hAnsiTheme="majorHAnsi" w:cstheme="majorHAnsi"/>
+            </w:rPr>
+            <w:t>X</w:t>
+          </w:r>
+          <w:r>
+            <w:rPr>
+              <w:rFonts w:asciiTheme="majorHAnsi" w:hAnsiTheme="majorHAnsi" w:cstheme="majorHAnsi"/>
+            </w:rPr>
+            <w:t xml:space="preserve">  </w:t>
           </w:r>
         </w:sdtContent>
       </w:sdt>
@@ -2706,7 +2708,19 @@
             <w:rPr>
               <w:rFonts w:asciiTheme="majorHAnsi" w:hAnsiTheme="majorHAnsi" w:cstheme="majorHAnsi"/>
             </w:rPr>
-            <w:t xml:space="preserve">    </w:t>
+            <w:t xml:space="preserve"> </w:t>
+          </w:r>
+          <w:r>
+            <w:rPr>
+              <w:rFonts w:asciiTheme="majorHAnsi" w:hAnsiTheme="majorHAnsi" w:cstheme="majorHAnsi"/>
+            </w:rPr>
+            <w:t>X</w:t>
+          </w:r>
+          <w:r>
+            <w:rPr>
+              <w:rFonts w:asciiTheme="majorHAnsi" w:hAnsiTheme="majorHAnsi" w:cstheme="majorHAnsi"/>
+            </w:rPr>
+            <w:t xml:space="preserve">  </w:t>
           </w:r>
         </w:sdtContent>
       </w:sdt>
@@ -2952,7 +2966,19 @@
             <w:rPr>
               <w:rFonts w:asciiTheme="majorHAnsi" w:hAnsiTheme="majorHAnsi" w:cstheme="majorHAnsi"/>
             </w:rPr>
-            <w:t xml:space="preserve">    </w:t>
+            <w:t xml:space="preserve"> </w:t>
+          </w:r>
+          <w:r>
+            <w:rPr>
+              <w:rFonts w:asciiTheme="majorHAnsi" w:hAnsiTheme="majorHAnsi" w:cstheme="majorHAnsi"/>
+            </w:rPr>
+            <w:t>X</w:t>
+          </w:r>
+          <w:r>
+            <w:rPr>
+              <w:rFonts w:asciiTheme="majorHAnsi" w:hAnsiTheme="majorHAnsi" w:cstheme="majorHAnsi"/>
+            </w:rPr>
+            <w:t xml:space="preserve">  </w:t>
           </w:r>
         </w:sdtContent>
       </w:sdt>
@@ -3102,7 +3128,19 @@
             <w:rPr>
               <w:rFonts w:asciiTheme="majorHAnsi" w:hAnsiTheme="majorHAnsi" w:cstheme="majorHAnsi"/>
             </w:rPr>
-            <w:t xml:space="preserve">    </w:t>
+            <w:t xml:space="preserve"> </w:t>
+          </w:r>
+          <w:r>
+            <w:rPr>
+              <w:rFonts w:asciiTheme="majorHAnsi" w:hAnsiTheme="majorHAnsi" w:cstheme="majorHAnsi"/>
+            </w:rPr>
+            <w:t>X</w:t>
+          </w:r>
+          <w:r>
+            <w:rPr>
+              <w:rFonts w:asciiTheme="majorHAnsi" w:hAnsiTheme="majorHAnsi" w:cstheme="majorHAnsi"/>
+            </w:rPr>
+            <w:t xml:space="preserve">  </w:t>
           </w:r>
         </w:sdtContent>
       </w:sdt>
@@ -3247,6 +3285,7 @@
         <w:sdtPr>
           <w:rPr>
             <w:rFonts w:asciiTheme="majorHAnsi" w:hAnsiTheme="majorHAnsi" w:cstheme="majorHAnsi"/>
+            <w:u w:val="single"/>
           </w:rPr>
           <w:tag w:val="Verdict"/>
           <w:id w:val="-1037349477"/>
@@ -3260,8 +3299,9 @@
           <w:r>
             <w:rPr>
               <w:rFonts w:asciiTheme="majorHAnsi" w:hAnsiTheme="majorHAnsi" w:cstheme="majorHAnsi"/>
-            </w:rPr>
-            <w:t xml:space="preserve">    </w:t>
+              <w:u w:val="single"/>
+            </w:rPr>
+            <w:t xml:space="preserve"> X  </w:t>
           </w:r>
         </w:sdtContent>
       </w:sdt>
@@ -4843,7 +4883,19 @@
             <w:rPr>
               <w:rFonts w:asciiTheme="majorHAnsi" w:hAnsiTheme="majorHAnsi" w:cstheme="majorHAnsi"/>
             </w:rPr>
-            <w:t xml:space="preserve">    </w:t>
+            <w:t xml:space="preserve"> </w:t>
+          </w:r>
+          <w:r>
+            <w:rPr>
+              <w:rFonts w:asciiTheme="majorHAnsi" w:hAnsiTheme="majorHAnsi" w:cstheme="majorHAnsi"/>
+            </w:rPr>
+            <w:t>X</w:t>
+          </w:r>
+          <w:r>
+            <w:rPr>
+              <w:rFonts w:asciiTheme="majorHAnsi" w:hAnsiTheme="majorHAnsi" w:cstheme="majorHAnsi"/>
+            </w:rPr>
+            <w:t xml:space="preserve">  </w:t>
           </w:r>
         </w:sdtContent>
       </w:sdt>
@@ -4962,7 +5014,19 @@
             <w:rPr>
               <w:rFonts w:asciiTheme="majorHAnsi" w:hAnsiTheme="majorHAnsi" w:cstheme="majorHAnsi"/>
             </w:rPr>
-            <w:t xml:space="preserve">    </w:t>
+            <w:t xml:space="preserve"> </w:t>
+          </w:r>
+          <w:r>
+            <w:rPr>
+              <w:rFonts w:asciiTheme="majorHAnsi" w:hAnsiTheme="majorHAnsi" w:cstheme="majorHAnsi"/>
+            </w:rPr>
+            <w:t>X</w:t>
+          </w:r>
+          <w:r>
+            <w:rPr>
+              <w:rFonts w:asciiTheme="majorHAnsi" w:hAnsiTheme="majorHAnsi" w:cstheme="majorHAnsi"/>
+            </w:rPr>
+            <w:t xml:space="preserve">  </w:t>
           </w:r>
         </w:sdtContent>
       </w:sdt>
@@ -5173,7 +5237,19 @@
             <w:rPr>
               <w:rFonts w:asciiTheme="majorHAnsi" w:hAnsiTheme="majorHAnsi" w:cstheme="majorHAnsi"/>
             </w:rPr>
-            <w:t xml:space="preserve">    </w:t>
+            <w:t xml:space="preserve"> </w:t>
+          </w:r>
+          <w:r>
+            <w:rPr>
+              <w:rFonts w:asciiTheme="majorHAnsi" w:hAnsiTheme="majorHAnsi" w:cstheme="majorHAnsi"/>
+            </w:rPr>
+            <w:t>X</w:t>
+          </w:r>
+          <w:r>
+            <w:rPr>
+              <w:rFonts w:asciiTheme="majorHAnsi" w:hAnsiTheme="majorHAnsi" w:cstheme="majorHAnsi"/>
+            </w:rPr>
+            <w:t xml:space="preserve">  </w:t>
           </w:r>
         </w:sdtContent>
       </w:sdt>
@@ -5226,7 +5302,19 @@
             <w:rPr>
               <w:rFonts w:asciiTheme="majorHAnsi" w:hAnsiTheme="majorHAnsi" w:cstheme="majorHAnsi"/>
             </w:rPr>
-            <w:t xml:space="preserve">    </w:t>
+            <w:t xml:space="preserve"> </w:t>
+          </w:r>
+          <w:r>
+            <w:rPr>
+              <w:rFonts w:asciiTheme="majorHAnsi" w:hAnsiTheme="majorHAnsi" w:cstheme="majorHAnsi"/>
+            </w:rPr>
+            <w:t>X</w:t>
+          </w:r>
+          <w:r>
+            <w:rPr>
+              <w:rFonts w:asciiTheme="majorHAnsi" w:hAnsiTheme="majorHAnsi" w:cstheme="majorHAnsi"/>
+            </w:rPr>
+            <w:t xml:space="preserve">  </w:t>
           </w:r>
         </w:sdtContent>
       </w:sdt>
@@ -5287,7 +5375,19 @@
             <w:rPr>
               <w:rFonts w:asciiTheme="majorHAnsi" w:hAnsiTheme="majorHAnsi" w:cstheme="majorHAnsi"/>
             </w:rPr>
-            <w:t xml:space="preserve">    </w:t>
+            <w:t xml:space="preserve"> </w:t>
+          </w:r>
+          <w:r>
+            <w:rPr>
+              <w:rFonts w:asciiTheme="majorHAnsi" w:hAnsiTheme="majorHAnsi" w:cstheme="majorHAnsi"/>
+            </w:rPr>
+            <w:t>X</w:t>
+          </w:r>
+          <w:r>
+            <w:rPr>
+              <w:rFonts w:asciiTheme="majorHAnsi" w:hAnsiTheme="majorHAnsi" w:cstheme="majorHAnsi"/>
+            </w:rPr>
+            <w:t xml:space="preserve">  </w:t>
           </w:r>
         </w:sdtContent>
       </w:sdt>
@@ -9962,6 +10062,7 @@
   <w:rsids>
     <w:rsidRoot w:val="006B2BEC"/>
     <w:rsid w:val="00350EAB"/>
+    <w:rsid w:val="004B1CEC"/>
     <w:rsid w:val="006B2BEC"/>
     <w:rsid w:val="00815F55"/>
     <w:rsid w:val="00A823F0"/>

</xml_diff>